<commit_message>
Changes of Order Processing for LOC and SD
</commit_message>
<xml_diff>
--- a/NetAgent/src/main/resources/AgentActivityChart.docx
+++ b/NetAgent/src/main/resources/AgentActivityChart.docx
@@ -63,25 +63,25 @@
             <w:r w:rsidRPr="" w:rsidDel="" w:rsidR="">
               <w:drawing>
                 <wp:inline>
-                  <wp:extent cx="1280160" cy="440329"/>
-                  <wp:docPr id="0" name="img3.bmp"/>
+                  <wp:extent cx="1083209" cy="440329"/>
+                  <wp:docPr id="0" name="img3.png"/>
                   <a:graphic>
                     <a:graphicData uri="http://schemas.openxmlformats.org/drawingml/2006/picture">
                       <pic:pic>
                         <pic:nvPicPr>
-                          <pic:cNvPr id="1" name="img3.bmp"/>
+                          <pic:cNvPr id="1" name="img3.png"/>
                           <pic:cNvPicPr/>
                         </pic:nvPicPr>
                         <pic:blipFill>
                           <a:blip r:embed="rId6" cstate="print"/>
                           <a:stretch>
-                            <a:fillRect r="88841" b="63232"/>
+                            <a:fillRect r="0" b="0"/>
                           </a:stretch>
                         </pic:blipFill>
                         <pic:spPr>
                           <a:xfrm>
                             <a:off x="0" y="0"/>
-                            <a:ext cx="1280160" cy="440329"/>
+                            <a:ext cx="1083209" cy="440329"/>
                           </a:xfrm>
                           <a:prstGeom prst="rect">
                             <a:avLst/>
@@ -724,7 +724,7 @@
                       <w:color w:val="000000"/>
                       <w:sz w:val="20"/>
                     </w:rPr>
-                    <w:t xml:space="preserve">06/11/2022</w:t>
+                    <w:t xml:space="preserve">06/14/2022</w:t>
                   </w:r>
                 </w:p>
               </w:tc>
@@ -786,7 +786,7 @@
                       <w:color w:val="000000"/>
                       <w:sz w:val="20"/>
                     </w:rPr>
-                    <w:t xml:space="preserve">06/21/2022</w:t>
+                    <w:t xml:space="preserve">06/24/2022</w:t>
                   </w:r>
                 </w:p>
               </w:tc>
@@ -1572,7 +1572,7 @@
                     <w:color w:val="000000"/>
                     <w:sz w:val="18"/>
                   </w:rPr>
-                  <w:t xml:space="preserve">6/21/2022 12:42 AM</w:t>
+                  <w:t xml:space="preserve">6/23/2022 10:51 PM</w:t>
                 </w:r>
               </w:p>
             </w:tc>

</xml_diff>